<commit_message>
Data Camp visualization basic plots
</commit_message>
<xml_diff>
--- a/DataCamp/Data analyst with python.docx
+++ b/DataCamp/Data analyst with python.docx
@@ -44841,6 +44841,1681 @@
       </w:r>
     </w:p>
     <w:p>
+      <w:r>
+        <w:t>Subplots</w:t>
+      </w:r>
+    </w:p>
+    <w:p>
+      <w:r>
+        <w:t>-axis objects</w:t>
+      </w:r>
+    </w:p>
+    <w:p>
+      <w:r>
+        <w:t xml:space="preserve">Set </w:t>
+      </w:r>
+      <w:proofErr w:type="spellStart"/>
+      <w:r>
+        <w:t>sharey</w:t>
+      </w:r>
+      <w:proofErr w:type="spellEnd"/>
+      <w:r>
+        <w:t>=True to make sure range is same for all subplots</w:t>
+      </w:r>
+    </w:p>
+    <w:p>
+      <w:pPr>
+        <w:numPr>
+          <w:ilvl w:val="0"/>
+          <w:numId w:val="46"/>
+        </w:numPr>
+        <w:shd w:val="clear" w:color="auto" w:fill="FFFFFF"/>
+        <w:spacing w:after="0" w:afterAutospacing="1" w:line="240" w:lineRule="auto"/>
+        <w:rPr>
+          <w:rFonts w:ascii="Arial" w:eastAsia="Times New Roman" w:hAnsi="Arial" w:cs="Arial"/>
+          <w:color w:val="05192D"/>
+          <w:sz w:val="24"/>
+          <w:szCs w:val="24"/>
+        </w:rPr>
+      </w:pPr>
+      <w:r>
+        <w:rPr>
+          <w:rFonts w:ascii="Arial" w:eastAsia="Times New Roman" w:hAnsi="Arial" w:cs="Arial"/>
+          <w:color w:val="05192D"/>
+          <w:sz w:val="24"/>
+          <w:szCs w:val="24"/>
+        </w:rPr>
+        <w:t>Read in the data from a CSV file called </w:t>
+      </w:r>
+      <w:r>
+        <w:rPr>
+          <w:rFonts w:ascii="Courier New" w:eastAsia="Times New Roman" w:hAnsi="Courier New" w:cs="Courier New"/>
+          <w:color w:val="05192D"/>
+          <w:sz w:val="20"/>
+          <w:szCs w:val="20"/>
+          <w:shd w:val="clear" w:color="auto" w:fill="EFEBE4"/>
+        </w:rPr>
+        <w:t>'climate_change.csv'</w:t>
+      </w:r>
+      <w:r>
+        <w:rPr>
+          <w:rFonts w:ascii="Arial" w:eastAsia="Times New Roman" w:hAnsi="Arial" w:cs="Arial"/>
+          <w:color w:val="05192D"/>
+          <w:sz w:val="24"/>
+          <w:szCs w:val="24"/>
+        </w:rPr>
+        <w:t> using </w:t>
+      </w:r>
+      <w:proofErr w:type="spellStart"/>
+      <w:r>
+        <w:rPr>
+          <w:rFonts w:ascii="Courier New" w:eastAsia="Times New Roman" w:hAnsi="Courier New" w:cs="Courier New"/>
+          <w:color w:val="05192D"/>
+          <w:sz w:val="20"/>
+          <w:szCs w:val="20"/>
+          <w:shd w:val="clear" w:color="auto" w:fill="EFEBE4"/>
+        </w:rPr>
+        <w:t>pd.read_csv</w:t>
+      </w:r>
+      <w:proofErr w:type="spellEnd"/>
+      <w:r>
+        <w:rPr>
+          <w:rFonts w:ascii="Arial" w:eastAsia="Times New Roman" w:hAnsi="Arial" w:cs="Arial"/>
+          <w:color w:val="05192D"/>
+          <w:sz w:val="24"/>
+          <w:szCs w:val="24"/>
+        </w:rPr>
+        <w:t>.</w:t>
+      </w:r>
+    </w:p>
+    <w:p>
+      <w:pPr>
+        <w:numPr>
+          <w:ilvl w:val="0"/>
+          <w:numId w:val="46"/>
+        </w:numPr>
+        <w:shd w:val="clear" w:color="auto" w:fill="FFFFFF"/>
+        <w:spacing w:after="0" w:afterAutospacing="1" w:line="240" w:lineRule="auto"/>
+        <w:rPr>
+          <w:rFonts w:ascii="Arial" w:eastAsia="Times New Roman" w:hAnsi="Arial" w:cs="Arial"/>
+          <w:color w:val="05192D"/>
+          <w:sz w:val="24"/>
+          <w:szCs w:val="24"/>
+        </w:rPr>
+      </w:pPr>
+      <w:r>
+        <w:rPr>
+          <w:rFonts w:ascii="Arial" w:eastAsia="Times New Roman" w:hAnsi="Arial" w:cs="Arial"/>
+          <w:color w:val="05192D"/>
+          <w:sz w:val="24"/>
+          <w:szCs w:val="24"/>
+        </w:rPr>
+        <w:t>Use the </w:t>
+      </w:r>
+      <w:proofErr w:type="spellStart"/>
+      <w:r>
+        <w:rPr>
+          <w:rFonts w:ascii="Courier New" w:eastAsia="Times New Roman" w:hAnsi="Courier New" w:cs="Courier New"/>
+          <w:color w:val="05192D"/>
+          <w:sz w:val="20"/>
+          <w:szCs w:val="20"/>
+          <w:shd w:val="clear" w:color="auto" w:fill="EFEBE4"/>
+        </w:rPr>
+        <w:t>parse_dates</w:t>
+      </w:r>
+      <w:proofErr w:type="spellEnd"/>
+      <w:r>
+        <w:rPr>
+          <w:rFonts w:ascii="Arial" w:eastAsia="Times New Roman" w:hAnsi="Arial" w:cs="Arial"/>
+          <w:color w:val="05192D"/>
+          <w:sz w:val="24"/>
+          <w:szCs w:val="24"/>
+        </w:rPr>
+        <w:t> key-word argument to parse the </w:t>
+      </w:r>
+      <w:r>
+        <w:rPr>
+          <w:rFonts w:ascii="Courier New" w:eastAsia="Times New Roman" w:hAnsi="Courier New" w:cs="Courier New"/>
+          <w:color w:val="05192D"/>
+          <w:sz w:val="20"/>
+          <w:szCs w:val="20"/>
+          <w:shd w:val="clear" w:color="auto" w:fill="EFEBE4"/>
+        </w:rPr>
+        <w:t>"date"</w:t>
+      </w:r>
+      <w:r>
+        <w:rPr>
+          <w:rFonts w:ascii="Arial" w:eastAsia="Times New Roman" w:hAnsi="Arial" w:cs="Arial"/>
+          <w:color w:val="05192D"/>
+          <w:sz w:val="24"/>
+          <w:szCs w:val="24"/>
+        </w:rPr>
+        <w:t> column as dates.</w:t>
+      </w:r>
+    </w:p>
+    <w:p>
+      <w:pPr>
+        <w:numPr>
+          <w:ilvl w:val="0"/>
+          <w:numId w:val="46"/>
+        </w:numPr>
+        <w:shd w:val="clear" w:color="auto" w:fill="FFFFFF"/>
+        <w:spacing w:after="0" w:afterAutospacing="1" w:line="240" w:lineRule="auto"/>
+        <w:rPr>
+          <w:rFonts w:ascii="Arial" w:eastAsia="Times New Roman" w:hAnsi="Arial" w:cs="Arial"/>
+          <w:color w:val="05192D"/>
+          <w:sz w:val="24"/>
+          <w:szCs w:val="24"/>
+        </w:rPr>
+      </w:pPr>
+      <w:r>
+        <w:rPr>
+          <w:rFonts w:ascii="Arial" w:eastAsia="Times New Roman" w:hAnsi="Arial" w:cs="Arial"/>
+          <w:color w:val="05192D"/>
+          <w:sz w:val="24"/>
+          <w:szCs w:val="24"/>
+        </w:rPr>
+        <w:t>Use the </w:t>
+      </w:r>
+      <w:proofErr w:type="spellStart"/>
+      <w:r>
+        <w:rPr>
+          <w:rFonts w:ascii="Courier New" w:eastAsia="Times New Roman" w:hAnsi="Courier New" w:cs="Courier New"/>
+          <w:color w:val="05192D"/>
+          <w:sz w:val="20"/>
+          <w:szCs w:val="20"/>
+          <w:shd w:val="clear" w:color="auto" w:fill="EFEBE4"/>
+        </w:rPr>
+        <w:t>index_col</w:t>
+      </w:r>
+      <w:proofErr w:type="spellEnd"/>
+      <w:r>
+        <w:rPr>
+          <w:rFonts w:ascii="Arial" w:eastAsia="Times New Roman" w:hAnsi="Arial" w:cs="Arial"/>
+          <w:color w:val="05192D"/>
+          <w:sz w:val="24"/>
+          <w:szCs w:val="24"/>
+        </w:rPr>
+        <w:t> key-word argument to set the </w:t>
+      </w:r>
+      <w:r>
+        <w:rPr>
+          <w:rFonts w:ascii="Courier New" w:eastAsia="Times New Roman" w:hAnsi="Courier New" w:cs="Courier New"/>
+          <w:color w:val="05192D"/>
+          <w:sz w:val="20"/>
+          <w:szCs w:val="20"/>
+          <w:shd w:val="clear" w:color="auto" w:fill="EFEBE4"/>
+        </w:rPr>
+        <w:t>"date"</w:t>
+      </w:r>
+      <w:r>
+        <w:rPr>
+          <w:rFonts w:ascii="Arial" w:eastAsia="Times New Roman" w:hAnsi="Arial" w:cs="Arial"/>
+          <w:color w:val="05192D"/>
+          <w:sz w:val="24"/>
+          <w:szCs w:val="24"/>
+        </w:rPr>
+        <w:t> column as the index.</w:t>
+      </w:r>
+    </w:p>
+    <w:p>
+      <w:pPr>
+        <w:pStyle w:val="ListParagraph"/>
+        <w:numPr>
+          <w:ilvl w:val="0"/>
+          <w:numId w:val="46"/>
+        </w:numPr>
+        <w:shd w:val="clear" w:color="auto" w:fill="1E1E1E"/>
+        <w:spacing w:after="0" w:line="315" w:lineRule="atLeast"/>
+        <w:rPr>
+          <w:rFonts w:ascii="Courier New" w:eastAsia="Times New Roman" w:hAnsi="Courier New" w:cs="Courier New"/>
+          <w:color w:val="D4D4D4"/>
+          <w:sz w:val="24"/>
+          <w:szCs w:val="24"/>
+        </w:rPr>
+      </w:pPr>
+      <w:r>
+        <w:rPr>
+          <w:rFonts w:ascii="Courier New" w:eastAsia="Times New Roman" w:hAnsi="Courier New" w:cs="Courier New"/>
+          <w:color w:val="00C53B"/>
+          <w:sz w:val="24"/>
+          <w:szCs w:val="24"/>
+        </w:rPr>
+        <w:t># Read the data from file using </w:t>
+      </w:r>
+      <w:proofErr w:type="spellStart"/>
+      <w:r>
+        <w:rPr>
+          <w:rFonts w:ascii="Courier New" w:eastAsia="Times New Roman" w:hAnsi="Courier New" w:cs="Courier New"/>
+          <w:color w:val="00C53B"/>
+          <w:sz w:val="24"/>
+          <w:szCs w:val="24"/>
+        </w:rPr>
+        <w:t>read_csv</w:t>
+      </w:r>
+      <w:proofErr w:type="spellEnd"/>
+    </w:p>
+    <w:p>
+      <w:pPr>
+        <w:pStyle w:val="ListParagraph"/>
+        <w:numPr>
+          <w:ilvl w:val="0"/>
+          <w:numId w:val="46"/>
+        </w:numPr>
+        <w:shd w:val="clear" w:color="auto" w:fill="1E1E1E"/>
+        <w:spacing w:after="0" w:line="315" w:lineRule="atLeast"/>
+        <w:rPr>
+          <w:rFonts w:ascii="Courier New" w:eastAsia="Times New Roman" w:hAnsi="Courier New" w:cs="Courier New"/>
+          <w:color w:val="D4D4D4"/>
+          <w:sz w:val="24"/>
+          <w:szCs w:val="24"/>
+        </w:rPr>
+      </w:pPr>
+      <w:r>
+        <w:rPr>
+          <w:rFonts w:ascii="Courier New" w:eastAsia="Times New Roman" w:hAnsi="Courier New" w:cs="Courier New"/>
+          <w:color w:val="FFFFFF"/>
+          <w:sz w:val="24"/>
+          <w:szCs w:val="24"/>
+        </w:rPr>
+        <w:t>climate_change</w:t>
+      </w:r>
+      <w:r>
+        <w:rPr>
+          <w:rFonts w:ascii="Courier New" w:eastAsia="Times New Roman" w:hAnsi="Courier New" w:cs="Courier New"/>
+          <w:color w:val="D4D4D4"/>
+          <w:sz w:val="24"/>
+          <w:szCs w:val="24"/>
+        </w:rPr>
+        <w:t> = </w:t>
+      </w:r>
+      <w:r>
+        <w:rPr>
+          <w:rFonts w:ascii="Courier New" w:eastAsia="Times New Roman" w:hAnsi="Courier New" w:cs="Courier New"/>
+          <w:color w:val="FFFFFF"/>
+          <w:sz w:val="24"/>
+          <w:szCs w:val="24"/>
+        </w:rPr>
+        <w:t>pd</w:t>
+      </w:r>
+      <w:r>
+        <w:rPr>
+          <w:rFonts w:ascii="Courier New" w:eastAsia="Times New Roman" w:hAnsi="Courier New" w:cs="Courier New"/>
+          <w:color w:val="D4D4D4"/>
+          <w:sz w:val="24"/>
+          <w:szCs w:val="24"/>
+        </w:rPr>
+        <w:t>.</w:t>
+      </w:r>
+      <w:r>
+        <w:rPr>
+          <w:rFonts w:ascii="Courier New" w:eastAsia="Times New Roman" w:hAnsi="Courier New" w:cs="Courier New"/>
+          <w:color w:val="FFFFFF"/>
+          <w:sz w:val="24"/>
+          <w:szCs w:val="24"/>
+        </w:rPr>
+        <w:t>read_csv</w:t>
+      </w:r>
+      <w:r>
+        <w:rPr>
+          <w:rFonts w:ascii="Courier New" w:eastAsia="Times New Roman" w:hAnsi="Courier New" w:cs="Courier New"/>
+          <w:color w:val="DCDCDC"/>
+          <w:sz w:val="24"/>
+          <w:szCs w:val="24"/>
+        </w:rPr>
+        <w:t>(</w:t>
+      </w:r>
+      <w:r>
+        <w:rPr>
+          <w:rFonts w:ascii="Courier New" w:eastAsia="Times New Roman" w:hAnsi="Courier New" w:cs="Courier New"/>
+          <w:color w:val="DC4D8B"/>
+          <w:sz w:val="24"/>
+          <w:szCs w:val="24"/>
+        </w:rPr>
+        <w:t>'climate_change.csv'</w:t>
+      </w:r>
+      <w:r>
+        <w:rPr>
+          <w:rFonts w:ascii="Courier New" w:eastAsia="Times New Roman" w:hAnsi="Courier New" w:cs="Courier New"/>
+          <w:color w:val="DCDCDC"/>
+          <w:sz w:val="24"/>
+          <w:szCs w:val="24"/>
+        </w:rPr>
+        <w:t>,</w:t>
+      </w:r>
+      <w:r>
+        <w:rPr>
+          <w:rFonts w:ascii="Courier New" w:eastAsia="Times New Roman" w:hAnsi="Courier New" w:cs="Courier New"/>
+          <w:color w:val="D4D4D4"/>
+          <w:sz w:val="24"/>
+          <w:szCs w:val="24"/>
+        </w:rPr>
+        <w:t> </w:t>
+      </w:r>
+      <w:r>
+        <w:rPr>
+          <w:rFonts w:ascii="Courier New" w:eastAsia="Times New Roman" w:hAnsi="Courier New" w:cs="Courier New"/>
+          <w:color w:val="FFFFFF"/>
+          <w:sz w:val="24"/>
+          <w:szCs w:val="24"/>
+        </w:rPr>
+        <w:t>parse_dates</w:t>
+      </w:r>
+      <w:r>
+        <w:rPr>
+          <w:rFonts w:ascii="Courier New" w:eastAsia="Times New Roman" w:hAnsi="Courier New" w:cs="Courier New"/>
+          <w:color w:val="D4D4D4"/>
+          <w:sz w:val="24"/>
+          <w:szCs w:val="24"/>
+        </w:rPr>
+        <w:t>=</w:t>
+      </w:r>
+      <w:r>
+        <w:rPr>
+          <w:rFonts w:ascii="Courier New" w:eastAsia="Times New Roman" w:hAnsi="Courier New" w:cs="Courier New"/>
+          <w:color w:val="DCDCDC"/>
+          <w:sz w:val="24"/>
+          <w:szCs w:val="24"/>
+        </w:rPr>
+        <w:t>[</w:t>
+      </w:r>
+      <w:r>
+        <w:rPr>
+          <w:rFonts w:ascii="Courier New" w:eastAsia="Times New Roman" w:hAnsi="Courier New" w:cs="Courier New"/>
+          <w:color w:val="DC4D8B"/>
+          <w:sz w:val="24"/>
+          <w:szCs w:val="24"/>
+        </w:rPr>
+        <w:t>"date"</w:t>
+      </w:r>
+      <w:r>
+        <w:rPr>
+          <w:rFonts w:ascii="Courier New" w:eastAsia="Times New Roman" w:hAnsi="Courier New" w:cs="Courier New"/>
+          <w:color w:val="DCDCDC"/>
+          <w:sz w:val="24"/>
+          <w:szCs w:val="24"/>
+        </w:rPr>
+        <w:t>],</w:t>
+      </w:r>
+      <w:r>
+        <w:rPr>
+          <w:rFonts w:ascii="Courier New" w:eastAsia="Times New Roman" w:hAnsi="Courier New" w:cs="Courier New"/>
+          <w:color w:val="D4D4D4"/>
+          <w:sz w:val="24"/>
+          <w:szCs w:val="24"/>
+        </w:rPr>
+        <w:t> </w:t>
+      </w:r>
+      <w:r>
+        <w:rPr>
+          <w:rFonts w:ascii="Courier New" w:eastAsia="Times New Roman" w:hAnsi="Courier New" w:cs="Courier New"/>
+          <w:color w:val="FFFFFF"/>
+          <w:sz w:val="24"/>
+          <w:szCs w:val="24"/>
+        </w:rPr>
+        <w:t>index_col</w:t>
+      </w:r>
+      <w:r>
+        <w:rPr>
+          <w:rFonts w:ascii="Courier New" w:eastAsia="Times New Roman" w:hAnsi="Courier New" w:cs="Courier New"/>
+          <w:color w:val="D4D4D4"/>
+          <w:sz w:val="24"/>
+          <w:szCs w:val="24"/>
+        </w:rPr>
+        <w:t>=</w:t>
+      </w:r>
+      <w:r>
+        <w:rPr>
+          <w:rFonts w:ascii="Courier New" w:eastAsia="Times New Roman" w:hAnsi="Courier New" w:cs="Courier New"/>
+          <w:color w:val="DC4D8B"/>
+          <w:sz w:val="24"/>
+          <w:szCs w:val="24"/>
+        </w:rPr>
+        <w:t>"date"</w:t>
+      </w:r>
+      <w:r>
+        <w:rPr>
+          <w:rFonts w:ascii="Courier New" w:eastAsia="Times New Roman" w:hAnsi="Courier New" w:cs="Courier New"/>
+          <w:color w:val="DCDCDC"/>
+          <w:sz w:val="24"/>
+          <w:szCs w:val="24"/>
+        </w:rPr>
+        <w:t>)</w:t>
+      </w:r>
+    </w:p>
+    <w:p>
+      <w:proofErr w:type="gramStart"/>
+      <w:r>
+        <w:t>slicing</w:t>
+      </w:r>
+      <w:proofErr w:type="gramEnd"/>
+      <w:r>
+        <w:t xml:space="preserve"> (when there is an index of </w:t>
+      </w:r>
+      <w:proofErr w:type="spellStart"/>
+      <w:r>
+        <w:t>datetime</w:t>
+      </w:r>
+      <w:proofErr w:type="spellEnd"/>
+      <w:r>
+        <w:t>)</w:t>
+      </w:r>
+    </w:p>
+    <w:p>
+      <w:pPr>
+        <w:shd w:val="clear" w:color="auto" w:fill="1E1E1E"/>
+        <w:spacing w:after="0" w:line="315" w:lineRule="atLeast"/>
+        <w:rPr>
+          <w:rFonts w:ascii="Courier New" w:eastAsia="Times New Roman" w:hAnsi="Courier New" w:cs="Courier New"/>
+          <w:color w:val="D4D4D4"/>
+          <w:sz w:val="24"/>
+          <w:szCs w:val="24"/>
+        </w:rPr>
+      </w:pPr>
+      <w:r>
+        <w:rPr>
+          <w:rFonts w:ascii="Courier New" w:eastAsia="Times New Roman" w:hAnsi="Courier New" w:cs="Courier New"/>
+          <w:color w:val="00C53B"/>
+          <w:sz w:val="24"/>
+          <w:szCs w:val="24"/>
+        </w:rPr>
+        <w:t># Create variable seventies with data from "1970-01-01" to "1979-12-31"</w:t>
+      </w:r>
+    </w:p>
+    <w:p>
+      <w:pPr>
+        <w:shd w:val="clear" w:color="auto" w:fill="1E1E1E"/>
+        <w:spacing w:after="0" w:line="315" w:lineRule="atLeast"/>
+        <w:rPr>
+          <w:rFonts w:ascii="Courier New" w:eastAsia="Times New Roman" w:hAnsi="Courier New" w:cs="Courier New"/>
+          <w:color w:val="D4D4D4"/>
+          <w:sz w:val="24"/>
+          <w:szCs w:val="24"/>
+        </w:rPr>
+      </w:pPr>
+      <w:proofErr w:type="gramStart"/>
+      <w:r>
+        <w:rPr>
+          <w:rFonts w:ascii="Courier New" w:eastAsia="Times New Roman" w:hAnsi="Courier New" w:cs="Courier New"/>
+          <w:color w:val="FFFFFF"/>
+          <w:sz w:val="24"/>
+          <w:szCs w:val="24"/>
+        </w:rPr>
+        <w:t>seventies</w:t>
+      </w:r>
+      <w:proofErr w:type="gramEnd"/>
+      <w:r>
+        <w:rPr>
+          <w:rFonts w:ascii="Courier New" w:eastAsia="Times New Roman" w:hAnsi="Courier New" w:cs="Courier New"/>
+          <w:color w:val="D4D4D4"/>
+          <w:sz w:val="24"/>
+          <w:szCs w:val="24"/>
+        </w:rPr>
+        <w:t> = </w:t>
+      </w:r>
+      <w:proofErr w:type="spellStart"/>
+      <w:r>
+        <w:rPr>
+          <w:rFonts w:ascii="Courier New" w:eastAsia="Times New Roman" w:hAnsi="Courier New" w:cs="Courier New"/>
+          <w:color w:val="FFFFFF"/>
+          <w:sz w:val="24"/>
+          <w:szCs w:val="24"/>
+        </w:rPr>
+        <w:t>climate_change</w:t>
+      </w:r>
+      <w:proofErr w:type="spellEnd"/>
+      <w:r>
+        <w:rPr>
+          <w:rFonts w:ascii="Courier New" w:eastAsia="Times New Roman" w:hAnsi="Courier New" w:cs="Courier New"/>
+          <w:color w:val="DCDCDC"/>
+          <w:sz w:val="24"/>
+          <w:szCs w:val="24"/>
+        </w:rPr>
+        <w:t>[</w:t>
+      </w:r>
+      <w:r>
+        <w:rPr>
+          <w:rFonts w:ascii="Courier New" w:eastAsia="Times New Roman" w:hAnsi="Courier New" w:cs="Courier New"/>
+          <w:color w:val="DC4D8B"/>
+          <w:sz w:val="24"/>
+          <w:szCs w:val="24"/>
+        </w:rPr>
+        <w:t>"1970-01-01"</w:t>
+      </w:r>
+      <w:r>
+        <w:rPr>
+          <w:rFonts w:ascii="Courier New" w:eastAsia="Times New Roman" w:hAnsi="Courier New" w:cs="Courier New"/>
+          <w:color w:val="DCDCDC"/>
+          <w:sz w:val="24"/>
+          <w:szCs w:val="24"/>
+        </w:rPr>
+        <w:t>:</w:t>
+      </w:r>
+      <w:r>
+        <w:rPr>
+          <w:rFonts w:ascii="Courier New" w:eastAsia="Times New Roman" w:hAnsi="Courier New" w:cs="Courier New"/>
+          <w:color w:val="DC4D8B"/>
+          <w:sz w:val="24"/>
+          <w:szCs w:val="24"/>
+        </w:rPr>
+        <w:t>"1979-12-31"</w:t>
+      </w:r>
+      <w:r>
+        <w:rPr>
+          <w:rFonts w:ascii="Courier New" w:eastAsia="Times New Roman" w:hAnsi="Courier New" w:cs="Courier New"/>
+          <w:color w:val="DCDCDC"/>
+          <w:sz w:val="24"/>
+          <w:szCs w:val="24"/>
+        </w:rPr>
+        <w:t>]</w:t>
+      </w:r>
+    </w:p>
+    <w:p>
+      <w:proofErr w:type="gramStart"/>
+      <w:r>
+        <w:t>twin</w:t>
+      </w:r>
+      <w:proofErr w:type="gramEnd"/>
+      <w:r>
+        <w:t xml:space="preserve"> x method to have two plots on a single subplot</w:t>
+      </w:r>
+    </w:p>
+    <w:p>
+      <w:pPr>
+        <w:shd w:val="clear" w:color="auto" w:fill="1E1E1E"/>
+        <w:spacing w:after="0" w:line="315" w:lineRule="atLeast"/>
+        <w:rPr>
+          <w:rFonts w:ascii="Courier New" w:eastAsia="Times New Roman" w:hAnsi="Courier New" w:cs="Courier New"/>
+          <w:color w:val="D4D4D4"/>
+          <w:sz w:val="24"/>
+          <w:szCs w:val="24"/>
+        </w:rPr>
+      </w:pPr>
+      <w:r>
+        <w:rPr>
+          <w:rFonts w:ascii="Courier New" w:eastAsia="Times New Roman" w:hAnsi="Courier New" w:cs="Courier New"/>
+          <w:color w:val="00C53B"/>
+          <w:sz w:val="24"/>
+          <w:szCs w:val="24"/>
+        </w:rPr>
+        <w:t># Create a twin Axes that shares the x-axis</w:t>
+      </w:r>
+    </w:p>
+    <w:p>
+      <w:pPr>
+        <w:shd w:val="clear" w:color="auto" w:fill="1E1E1E"/>
+        <w:spacing w:after="0" w:line="315" w:lineRule="atLeast"/>
+        <w:rPr>
+          <w:rFonts w:ascii="Courier New" w:eastAsia="Times New Roman" w:hAnsi="Courier New" w:cs="Courier New"/>
+          <w:color w:val="D4D4D4"/>
+          <w:sz w:val="24"/>
+          <w:szCs w:val="24"/>
+        </w:rPr>
+      </w:pPr>
+      <w:r>
+        <w:rPr>
+          <w:rFonts w:ascii="Courier New" w:eastAsia="Times New Roman" w:hAnsi="Courier New" w:cs="Courier New"/>
+          <w:color w:val="FFFFFF"/>
+          <w:sz w:val="24"/>
+          <w:szCs w:val="24"/>
+        </w:rPr>
+        <w:t>ax2</w:t>
+      </w:r>
+      <w:r>
+        <w:rPr>
+          <w:rFonts w:ascii="Courier New" w:eastAsia="Times New Roman" w:hAnsi="Courier New" w:cs="Courier New"/>
+          <w:color w:val="D4D4D4"/>
+          <w:sz w:val="24"/>
+          <w:szCs w:val="24"/>
+        </w:rPr>
+        <w:t> = </w:t>
+      </w:r>
+      <w:proofErr w:type="spellStart"/>
+      <w:proofErr w:type="gramStart"/>
+      <w:r>
+        <w:rPr>
+          <w:rFonts w:ascii="Courier New" w:eastAsia="Times New Roman" w:hAnsi="Courier New" w:cs="Courier New"/>
+          <w:color w:val="FFFFFF"/>
+          <w:sz w:val="24"/>
+          <w:szCs w:val="24"/>
+        </w:rPr>
+        <w:t>ax</w:t>
+      </w:r>
+      <w:r>
+        <w:rPr>
+          <w:rFonts w:ascii="Courier New" w:eastAsia="Times New Roman" w:hAnsi="Courier New" w:cs="Courier New"/>
+          <w:color w:val="D4D4D4"/>
+          <w:sz w:val="24"/>
+          <w:szCs w:val="24"/>
+        </w:rPr>
+        <w:t>.</w:t>
+      </w:r>
+      <w:r>
+        <w:rPr>
+          <w:rFonts w:ascii="Courier New" w:eastAsia="Times New Roman" w:hAnsi="Courier New" w:cs="Courier New"/>
+          <w:color w:val="FFFFFF"/>
+          <w:sz w:val="24"/>
+          <w:szCs w:val="24"/>
+        </w:rPr>
+        <w:t>twinx</w:t>
+      </w:r>
+      <w:proofErr w:type="spellEnd"/>
+      <w:r>
+        <w:rPr>
+          <w:rFonts w:ascii="Courier New" w:eastAsia="Times New Roman" w:hAnsi="Courier New" w:cs="Courier New"/>
+          <w:color w:val="DCDCDC"/>
+          <w:sz w:val="24"/>
+          <w:szCs w:val="24"/>
+        </w:rPr>
+        <w:t>()</w:t>
+      </w:r>
+      <w:proofErr w:type="gramEnd"/>
+    </w:p>
+    <w:p>
+      <w:proofErr w:type="gramStart"/>
+      <w:r>
+        <w:t>function</w:t>
+      </w:r>
+      <w:proofErr w:type="gramEnd"/>
+      <w:r>
+        <w:t xml:space="preserve"> that plots time-series data</w:t>
+      </w:r>
+    </w:p>
+    <w:p>
+      <w:pPr>
+        <w:shd w:val="clear" w:color="auto" w:fill="1E1E1E"/>
+        <w:spacing w:after="0" w:line="315" w:lineRule="atLeast"/>
+        <w:rPr>
+          <w:rFonts w:ascii="Courier New" w:eastAsia="Times New Roman" w:hAnsi="Courier New" w:cs="Courier New"/>
+          <w:color w:val="D4D4D4"/>
+          <w:sz w:val="24"/>
+          <w:szCs w:val="24"/>
+        </w:rPr>
+      </w:pPr>
+      <w:r>
+        <w:rPr>
+          <w:rFonts w:ascii="Courier New" w:eastAsia="Times New Roman" w:hAnsi="Courier New" w:cs="Courier New"/>
+          <w:color w:val="00C53B"/>
+          <w:sz w:val="24"/>
+          <w:szCs w:val="24"/>
+        </w:rPr>
+        <w:t># Define a function called </w:t>
+      </w:r>
+      <w:proofErr w:type="spellStart"/>
+      <w:r>
+        <w:rPr>
+          <w:rFonts w:ascii="Courier New" w:eastAsia="Times New Roman" w:hAnsi="Courier New" w:cs="Courier New"/>
+          <w:color w:val="00C53B"/>
+          <w:sz w:val="24"/>
+          <w:szCs w:val="24"/>
+        </w:rPr>
+        <w:t>plot_timeseries</w:t>
+      </w:r>
+      <w:proofErr w:type="spellEnd"/>
+    </w:p>
+    <w:p>
+      <w:pPr>
+        <w:shd w:val="clear" w:color="auto" w:fill="1E1E1E"/>
+        <w:spacing w:after="0" w:line="315" w:lineRule="atLeast"/>
+        <w:rPr>
+          <w:rFonts w:ascii="Courier New" w:eastAsia="Times New Roman" w:hAnsi="Courier New" w:cs="Courier New"/>
+          <w:color w:val="D4D4D4"/>
+          <w:sz w:val="24"/>
+          <w:szCs w:val="24"/>
+        </w:rPr>
+      </w:pPr>
+      <w:proofErr w:type="spellStart"/>
+      <w:proofErr w:type="gramStart"/>
+      <w:r>
+        <w:rPr>
+          <w:rFonts w:ascii="Courier New" w:eastAsia="Times New Roman" w:hAnsi="Courier New" w:cs="Courier New"/>
+          <w:color w:val="009BD8"/>
+          <w:sz w:val="24"/>
+          <w:szCs w:val="24"/>
+        </w:rPr>
+        <w:t>def</w:t>
+      </w:r>
+      <w:proofErr w:type="spellEnd"/>
+      <w:proofErr w:type="gramEnd"/>
+      <w:r>
+        <w:rPr>
+          <w:rFonts w:ascii="Courier New" w:eastAsia="Times New Roman" w:hAnsi="Courier New" w:cs="Courier New"/>
+          <w:color w:val="D4D4D4"/>
+          <w:sz w:val="24"/>
+          <w:szCs w:val="24"/>
+        </w:rPr>
+        <w:t> </w:t>
+      </w:r>
+      <w:proofErr w:type="spellStart"/>
+      <w:r>
+        <w:rPr>
+          <w:rFonts w:ascii="Courier New" w:eastAsia="Times New Roman" w:hAnsi="Courier New" w:cs="Courier New"/>
+          <w:color w:val="FFFFFF"/>
+          <w:sz w:val="24"/>
+          <w:szCs w:val="24"/>
+        </w:rPr>
+        <w:t>plot_timeseries</w:t>
+      </w:r>
+      <w:proofErr w:type="spellEnd"/>
+      <w:r>
+        <w:rPr>
+          <w:rFonts w:ascii="Courier New" w:eastAsia="Times New Roman" w:hAnsi="Courier New" w:cs="Courier New"/>
+          <w:color w:val="DCDCDC"/>
+          <w:sz w:val="24"/>
+          <w:szCs w:val="24"/>
+        </w:rPr>
+        <w:t>(</w:t>
+      </w:r>
+      <w:r>
+        <w:rPr>
+          <w:rFonts w:ascii="Courier New" w:eastAsia="Times New Roman" w:hAnsi="Courier New" w:cs="Courier New"/>
+          <w:color w:val="FFFFFF"/>
+          <w:sz w:val="24"/>
+          <w:szCs w:val="24"/>
+        </w:rPr>
+        <w:t>axes</w:t>
+      </w:r>
+      <w:r>
+        <w:rPr>
+          <w:rFonts w:ascii="Courier New" w:eastAsia="Times New Roman" w:hAnsi="Courier New" w:cs="Courier New"/>
+          <w:color w:val="DCDCDC"/>
+          <w:sz w:val="24"/>
+          <w:szCs w:val="24"/>
+        </w:rPr>
+        <w:t>,</w:t>
+      </w:r>
+      <w:r>
+        <w:rPr>
+          <w:rFonts w:ascii="Courier New" w:eastAsia="Times New Roman" w:hAnsi="Courier New" w:cs="Courier New"/>
+          <w:color w:val="D4D4D4"/>
+          <w:sz w:val="24"/>
+          <w:szCs w:val="24"/>
+        </w:rPr>
+        <w:t> </w:t>
+      </w:r>
+      <w:r>
+        <w:rPr>
+          <w:rFonts w:ascii="Courier New" w:eastAsia="Times New Roman" w:hAnsi="Courier New" w:cs="Courier New"/>
+          <w:color w:val="FFFFFF"/>
+          <w:sz w:val="24"/>
+          <w:szCs w:val="24"/>
+        </w:rPr>
+        <w:t>x</w:t>
+      </w:r>
+      <w:r>
+        <w:rPr>
+          <w:rFonts w:ascii="Courier New" w:eastAsia="Times New Roman" w:hAnsi="Courier New" w:cs="Courier New"/>
+          <w:color w:val="DCDCDC"/>
+          <w:sz w:val="24"/>
+          <w:szCs w:val="24"/>
+        </w:rPr>
+        <w:t>,</w:t>
+      </w:r>
+      <w:r>
+        <w:rPr>
+          <w:rFonts w:ascii="Courier New" w:eastAsia="Times New Roman" w:hAnsi="Courier New" w:cs="Courier New"/>
+          <w:color w:val="D4D4D4"/>
+          <w:sz w:val="24"/>
+          <w:szCs w:val="24"/>
+        </w:rPr>
+        <w:t> </w:t>
+      </w:r>
+      <w:r>
+        <w:rPr>
+          <w:rFonts w:ascii="Courier New" w:eastAsia="Times New Roman" w:hAnsi="Courier New" w:cs="Courier New"/>
+          <w:color w:val="FFFFFF"/>
+          <w:sz w:val="24"/>
+          <w:szCs w:val="24"/>
+        </w:rPr>
+        <w:t>y</w:t>
+      </w:r>
+      <w:r>
+        <w:rPr>
+          <w:rFonts w:ascii="Courier New" w:eastAsia="Times New Roman" w:hAnsi="Courier New" w:cs="Courier New"/>
+          <w:color w:val="DCDCDC"/>
+          <w:sz w:val="24"/>
+          <w:szCs w:val="24"/>
+        </w:rPr>
+        <w:t>,</w:t>
+      </w:r>
+      <w:r>
+        <w:rPr>
+          <w:rFonts w:ascii="Courier New" w:eastAsia="Times New Roman" w:hAnsi="Courier New" w:cs="Courier New"/>
+          <w:color w:val="D4D4D4"/>
+          <w:sz w:val="24"/>
+          <w:szCs w:val="24"/>
+        </w:rPr>
+        <w:t> </w:t>
+      </w:r>
+      <w:r>
+        <w:rPr>
+          <w:rFonts w:ascii="Courier New" w:eastAsia="Times New Roman" w:hAnsi="Courier New" w:cs="Courier New"/>
+          <w:color w:val="FFFFFF"/>
+          <w:sz w:val="24"/>
+          <w:szCs w:val="24"/>
+        </w:rPr>
+        <w:t>color</w:t>
+      </w:r>
+      <w:r>
+        <w:rPr>
+          <w:rFonts w:ascii="Courier New" w:eastAsia="Times New Roman" w:hAnsi="Courier New" w:cs="Courier New"/>
+          <w:color w:val="DCDCDC"/>
+          <w:sz w:val="24"/>
+          <w:szCs w:val="24"/>
+        </w:rPr>
+        <w:t>,</w:t>
+      </w:r>
+      <w:r>
+        <w:rPr>
+          <w:rFonts w:ascii="Courier New" w:eastAsia="Times New Roman" w:hAnsi="Courier New" w:cs="Courier New"/>
+          <w:color w:val="D4D4D4"/>
+          <w:sz w:val="24"/>
+          <w:szCs w:val="24"/>
+        </w:rPr>
+        <w:t> </w:t>
+      </w:r>
+      <w:proofErr w:type="spellStart"/>
+      <w:r>
+        <w:rPr>
+          <w:rFonts w:ascii="Courier New" w:eastAsia="Times New Roman" w:hAnsi="Courier New" w:cs="Courier New"/>
+          <w:color w:val="FFFFFF"/>
+          <w:sz w:val="24"/>
+          <w:szCs w:val="24"/>
+        </w:rPr>
+        <w:t>xlabel</w:t>
+      </w:r>
+      <w:proofErr w:type="spellEnd"/>
+      <w:r>
+        <w:rPr>
+          <w:rFonts w:ascii="Courier New" w:eastAsia="Times New Roman" w:hAnsi="Courier New" w:cs="Courier New"/>
+          <w:color w:val="DCDCDC"/>
+          <w:sz w:val="24"/>
+          <w:szCs w:val="24"/>
+        </w:rPr>
+        <w:t>,</w:t>
+      </w:r>
+      <w:r>
+        <w:rPr>
+          <w:rFonts w:ascii="Courier New" w:eastAsia="Times New Roman" w:hAnsi="Courier New" w:cs="Courier New"/>
+          <w:color w:val="D4D4D4"/>
+          <w:sz w:val="24"/>
+          <w:szCs w:val="24"/>
+        </w:rPr>
+        <w:t> </w:t>
+      </w:r>
+      <w:proofErr w:type="spellStart"/>
+      <w:r>
+        <w:rPr>
+          <w:rFonts w:ascii="Courier New" w:eastAsia="Times New Roman" w:hAnsi="Courier New" w:cs="Courier New"/>
+          <w:color w:val="FFFFFF"/>
+          <w:sz w:val="24"/>
+          <w:szCs w:val="24"/>
+        </w:rPr>
+        <w:t>ylabel</w:t>
+      </w:r>
+      <w:proofErr w:type="spellEnd"/>
+      <w:r>
+        <w:rPr>
+          <w:rFonts w:ascii="Courier New" w:eastAsia="Times New Roman" w:hAnsi="Courier New" w:cs="Courier New"/>
+          <w:color w:val="DCDCDC"/>
+          <w:sz w:val="24"/>
+          <w:szCs w:val="24"/>
+        </w:rPr>
+        <w:t>):</w:t>
+      </w:r>
+    </w:p>
+    <w:p>
+      <w:pPr>
+        <w:shd w:val="clear" w:color="auto" w:fill="1E1E1E"/>
+        <w:spacing w:after="0" w:line="315" w:lineRule="atLeast"/>
+        <w:rPr>
+          <w:rFonts w:ascii="Courier New" w:eastAsia="Times New Roman" w:hAnsi="Courier New" w:cs="Courier New"/>
+          <w:color w:val="D4D4D4"/>
+          <w:sz w:val="24"/>
+          <w:szCs w:val="24"/>
+        </w:rPr>
+      </w:pPr>
+    </w:p>
+    <w:p>
+      <w:pPr>
+        <w:shd w:val="clear" w:color="auto" w:fill="1E1E1E"/>
+        <w:spacing w:after="0" w:line="315" w:lineRule="atLeast"/>
+        <w:rPr>
+          <w:rFonts w:ascii="Courier New" w:eastAsia="Times New Roman" w:hAnsi="Courier New" w:cs="Courier New"/>
+          <w:color w:val="D4D4D4"/>
+          <w:sz w:val="24"/>
+          <w:szCs w:val="24"/>
+        </w:rPr>
+      </w:pPr>
+      <w:r>
+        <w:rPr>
+          <w:rFonts w:ascii="Courier New" w:eastAsia="Times New Roman" w:hAnsi="Courier New" w:cs="Courier New"/>
+          <w:color w:val="D4D4D4"/>
+          <w:sz w:val="24"/>
+          <w:szCs w:val="24"/>
+        </w:rPr>
+        <w:t>  </w:t>
+      </w:r>
+      <w:r>
+        <w:rPr>
+          <w:rFonts w:ascii="Courier New" w:eastAsia="Times New Roman" w:hAnsi="Courier New" w:cs="Courier New"/>
+          <w:color w:val="00C53B"/>
+          <w:sz w:val="24"/>
+          <w:szCs w:val="24"/>
+        </w:rPr>
+        <w:t># Plot the inputs </w:t>
+      </w:r>
+      <w:proofErr w:type="spellStart"/>
+      <w:r>
+        <w:rPr>
+          <w:rFonts w:ascii="Courier New" w:eastAsia="Times New Roman" w:hAnsi="Courier New" w:cs="Courier New"/>
+          <w:color w:val="00C53B"/>
+          <w:sz w:val="24"/>
+          <w:szCs w:val="24"/>
+        </w:rPr>
+        <w:t>x</w:t>
+      </w:r>
+      <w:proofErr w:type="gramStart"/>
+      <w:r>
+        <w:rPr>
+          <w:rFonts w:ascii="Courier New" w:eastAsia="Times New Roman" w:hAnsi="Courier New" w:cs="Courier New"/>
+          <w:color w:val="00C53B"/>
+          <w:sz w:val="24"/>
+          <w:szCs w:val="24"/>
+        </w:rPr>
+        <w:t>,y</w:t>
+      </w:r>
+      <w:proofErr w:type="spellEnd"/>
+      <w:proofErr w:type="gramEnd"/>
+      <w:r>
+        <w:rPr>
+          <w:rFonts w:ascii="Courier New" w:eastAsia="Times New Roman" w:hAnsi="Courier New" w:cs="Courier New"/>
+          <w:color w:val="00C53B"/>
+          <w:sz w:val="24"/>
+          <w:szCs w:val="24"/>
+        </w:rPr>
+        <w:t> in the provided color</w:t>
+      </w:r>
+    </w:p>
+    <w:p>
+      <w:pPr>
+        <w:shd w:val="clear" w:color="auto" w:fill="1E1E1E"/>
+        <w:spacing w:after="0" w:line="315" w:lineRule="atLeast"/>
+        <w:rPr>
+          <w:rFonts w:ascii="Courier New" w:eastAsia="Times New Roman" w:hAnsi="Courier New" w:cs="Courier New"/>
+          <w:color w:val="D4D4D4"/>
+          <w:sz w:val="24"/>
+          <w:szCs w:val="24"/>
+        </w:rPr>
+      </w:pPr>
+      <w:r>
+        <w:rPr>
+          <w:rFonts w:ascii="Courier New" w:eastAsia="Times New Roman" w:hAnsi="Courier New" w:cs="Courier New"/>
+          <w:color w:val="D4D4D4"/>
+          <w:sz w:val="24"/>
+          <w:szCs w:val="24"/>
+        </w:rPr>
+        <w:lastRenderedPageBreak/>
+        <w:t>  </w:t>
+      </w:r>
+      <w:proofErr w:type="spellStart"/>
+      <w:r>
+        <w:rPr>
+          <w:rFonts w:ascii="Courier New" w:eastAsia="Times New Roman" w:hAnsi="Courier New" w:cs="Courier New"/>
+          <w:color w:val="FFFFFF"/>
+          <w:sz w:val="24"/>
+          <w:szCs w:val="24"/>
+        </w:rPr>
+        <w:t>axes</w:t>
+      </w:r>
+      <w:r>
+        <w:rPr>
+          <w:rFonts w:ascii="Courier New" w:eastAsia="Times New Roman" w:hAnsi="Courier New" w:cs="Courier New"/>
+          <w:color w:val="D4D4D4"/>
+          <w:sz w:val="24"/>
+          <w:szCs w:val="24"/>
+        </w:rPr>
+        <w:t>.</w:t>
+      </w:r>
+      <w:r>
+        <w:rPr>
+          <w:rFonts w:ascii="Courier New" w:eastAsia="Times New Roman" w:hAnsi="Courier New" w:cs="Courier New"/>
+          <w:color w:val="FFFFFF"/>
+          <w:sz w:val="24"/>
+          <w:szCs w:val="24"/>
+        </w:rPr>
+        <w:t>plot</w:t>
+      </w:r>
+      <w:proofErr w:type="spellEnd"/>
+      <w:r>
+        <w:rPr>
+          <w:rFonts w:ascii="Courier New" w:eastAsia="Times New Roman" w:hAnsi="Courier New" w:cs="Courier New"/>
+          <w:color w:val="DCDCDC"/>
+          <w:sz w:val="24"/>
+          <w:szCs w:val="24"/>
+        </w:rPr>
+        <w:t>(</w:t>
+      </w:r>
+      <w:r>
+        <w:rPr>
+          <w:rFonts w:ascii="Courier New" w:eastAsia="Times New Roman" w:hAnsi="Courier New" w:cs="Courier New"/>
+          <w:color w:val="FFFFFF"/>
+          <w:sz w:val="24"/>
+          <w:szCs w:val="24"/>
+        </w:rPr>
+        <w:t>x</w:t>
+      </w:r>
+      <w:r>
+        <w:rPr>
+          <w:rFonts w:ascii="Courier New" w:eastAsia="Times New Roman" w:hAnsi="Courier New" w:cs="Courier New"/>
+          <w:color w:val="DCDCDC"/>
+          <w:sz w:val="24"/>
+          <w:szCs w:val="24"/>
+        </w:rPr>
+        <w:t>,</w:t>
+      </w:r>
+      <w:r>
+        <w:rPr>
+          <w:rFonts w:ascii="Courier New" w:eastAsia="Times New Roman" w:hAnsi="Courier New" w:cs="Courier New"/>
+          <w:color w:val="D4D4D4"/>
+          <w:sz w:val="24"/>
+          <w:szCs w:val="24"/>
+        </w:rPr>
+        <w:t> </w:t>
+      </w:r>
+      <w:r>
+        <w:rPr>
+          <w:rFonts w:ascii="Courier New" w:eastAsia="Times New Roman" w:hAnsi="Courier New" w:cs="Courier New"/>
+          <w:color w:val="FFFFFF"/>
+          <w:sz w:val="24"/>
+          <w:szCs w:val="24"/>
+        </w:rPr>
+        <w:t>y</w:t>
+      </w:r>
+      <w:r>
+        <w:rPr>
+          <w:rFonts w:ascii="Courier New" w:eastAsia="Times New Roman" w:hAnsi="Courier New" w:cs="Courier New"/>
+          <w:color w:val="DCDCDC"/>
+          <w:sz w:val="24"/>
+          <w:szCs w:val="24"/>
+        </w:rPr>
+        <w:t>,</w:t>
+      </w:r>
+      <w:r>
+        <w:rPr>
+          <w:rFonts w:ascii="Courier New" w:eastAsia="Times New Roman" w:hAnsi="Courier New" w:cs="Courier New"/>
+          <w:color w:val="D4D4D4"/>
+          <w:sz w:val="24"/>
+          <w:szCs w:val="24"/>
+        </w:rPr>
+        <w:t> </w:t>
+      </w:r>
+      <w:r>
+        <w:rPr>
+          <w:rFonts w:ascii="Courier New" w:eastAsia="Times New Roman" w:hAnsi="Courier New" w:cs="Courier New"/>
+          <w:color w:val="FFFFFF"/>
+          <w:sz w:val="24"/>
+          <w:szCs w:val="24"/>
+        </w:rPr>
+        <w:t>color</w:t>
+      </w:r>
+      <w:r>
+        <w:rPr>
+          <w:rFonts w:ascii="Courier New" w:eastAsia="Times New Roman" w:hAnsi="Courier New" w:cs="Courier New"/>
+          <w:color w:val="D4D4D4"/>
+          <w:sz w:val="24"/>
+          <w:szCs w:val="24"/>
+        </w:rPr>
+        <w:t>=</w:t>
+      </w:r>
+      <w:r>
+        <w:rPr>
+          <w:rFonts w:ascii="Courier New" w:eastAsia="Times New Roman" w:hAnsi="Courier New" w:cs="Courier New"/>
+          <w:color w:val="FFFFFF"/>
+          <w:sz w:val="24"/>
+          <w:szCs w:val="24"/>
+        </w:rPr>
+        <w:t>color</w:t>
+      </w:r>
+      <w:r>
+        <w:rPr>
+          <w:rFonts w:ascii="Courier New" w:eastAsia="Times New Roman" w:hAnsi="Courier New" w:cs="Courier New"/>
+          <w:color w:val="DCDCDC"/>
+          <w:sz w:val="24"/>
+          <w:szCs w:val="24"/>
+        </w:rPr>
+        <w:t>)</w:t>
+      </w:r>
+    </w:p>
+    <w:p>
+      <w:pPr>
+        <w:shd w:val="clear" w:color="auto" w:fill="1E1E1E"/>
+        <w:spacing w:after="0" w:line="315" w:lineRule="atLeast"/>
+        <w:rPr>
+          <w:rFonts w:ascii="Courier New" w:eastAsia="Times New Roman" w:hAnsi="Courier New" w:cs="Courier New"/>
+          <w:color w:val="D4D4D4"/>
+          <w:sz w:val="24"/>
+          <w:szCs w:val="24"/>
+        </w:rPr>
+      </w:pPr>
+      <w:r>
+        <w:rPr>
+          <w:rFonts w:ascii="Courier New" w:eastAsia="Times New Roman" w:hAnsi="Courier New" w:cs="Courier New"/>
+          <w:color w:val="D4D4D4"/>
+          <w:sz w:val="24"/>
+          <w:szCs w:val="24"/>
+        </w:rPr>
+        <w:t>  </w:t>
+      </w:r>
+      <w:r>
+        <w:rPr>
+          <w:rFonts w:ascii="Courier New" w:eastAsia="Times New Roman" w:hAnsi="Courier New" w:cs="Courier New"/>
+          <w:color w:val="00C53B"/>
+          <w:sz w:val="24"/>
+          <w:szCs w:val="24"/>
+        </w:rPr>
+        <w:t># </w:t>
+      </w:r>
+      <w:proofErr w:type="gramStart"/>
+      <w:r>
+        <w:rPr>
+          <w:rFonts w:ascii="Courier New" w:eastAsia="Times New Roman" w:hAnsi="Courier New" w:cs="Courier New"/>
+          <w:color w:val="00C53B"/>
+          <w:sz w:val="24"/>
+          <w:szCs w:val="24"/>
+        </w:rPr>
+        <w:t>Set</w:t>
+      </w:r>
+      <w:proofErr w:type="gramEnd"/>
+      <w:r>
+        <w:rPr>
+          <w:rFonts w:ascii="Courier New" w:eastAsia="Times New Roman" w:hAnsi="Courier New" w:cs="Courier New"/>
+          <w:color w:val="00C53B"/>
+          <w:sz w:val="24"/>
+          <w:szCs w:val="24"/>
+        </w:rPr>
+        <w:t> the x-axis label</w:t>
+      </w:r>
+    </w:p>
+    <w:p>
+      <w:pPr>
+        <w:shd w:val="clear" w:color="auto" w:fill="1E1E1E"/>
+        <w:spacing w:after="0" w:line="315" w:lineRule="atLeast"/>
+        <w:rPr>
+          <w:rFonts w:ascii="Courier New" w:eastAsia="Times New Roman" w:hAnsi="Courier New" w:cs="Courier New"/>
+          <w:color w:val="D4D4D4"/>
+          <w:sz w:val="24"/>
+          <w:szCs w:val="24"/>
+        </w:rPr>
+      </w:pPr>
+      <w:r>
+        <w:rPr>
+          <w:rFonts w:ascii="Courier New" w:eastAsia="Times New Roman" w:hAnsi="Courier New" w:cs="Courier New"/>
+          <w:color w:val="D4D4D4"/>
+          <w:sz w:val="24"/>
+          <w:szCs w:val="24"/>
+        </w:rPr>
+        <w:t>  </w:t>
+      </w:r>
+      <w:proofErr w:type="spellStart"/>
+      <w:r>
+        <w:rPr>
+          <w:rFonts w:ascii="Courier New" w:eastAsia="Times New Roman" w:hAnsi="Courier New" w:cs="Courier New"/>
+          <w:color w:val="FFFFFF"/>
+          <w:sz w:val="24"/>
+          <w:szCs w:val="24"/>
+        </w:rPr>
+        <w:t>axes</w:t>
+      </w:r>
+      <w:r>
+        <w:rPr>
+          <w:rFonts w:ascii="Courier New" w:eastAsia="Times New Roman" w:hAnsi="Courier New" w:cs="Courier New"/>
+          <w:color w:val="D4D4D4"/>
+          <w:sz w:val="24"/>
+          <w:szCs w:val="24"/>
+        </w:rPr>
+        <w:t>.</w:t>
+      </w:r>
+      <w:r>
+        <w:rPr>
+          <w:rFonts w:ascii="Courier New" w:eastAsia="Times New Roman" w:hAnsi="Courier New" w:cs="Courier New"/>
+          <w:color w:val="FFFFFF"/>
+          <w:sz w:val="24"/>
+          <w:szCs w:val="24"/>
+        </w:rPr>
+        <w:t>set_</w:t>
+      </w:r>
+      <w:proofErr w:type="gramStart"/>
+      <w:r>
+        <w:rPr>
+          <w:rFonts w:ascii="Courier New" w:eastAsia="Times New Roman" w:hAnsi="Courier New" w:cs="Courier New"/>
+          <w:color w:val="FFFFFF"/>
+          <w:sz w:val="24"/>
+          <w:szCs w:val="24"/>
+        </w:rPr>
+        <w:t>xlabel</w:t>
+      </w:r>
+      <w:proofErr w:type="spellEnd"/>
+      <w:r>
+        <w:rPr>
+          <w:rFonts w:ascii="Courier New" w:eastAsia="Times New Roman" w:hAnsi="Courier New" w:cs="Courier New"/>
+          <w:color w:val="DCDCDC"/>
+          <w:sz w:val="24"/>
+          <w:szCs w:val="24"/>
+        </w:rPr>
+        <w:t>(</w:t>
+      </w:r>
+      <w:proofErr w:type="spellStart"/>
+      <w:proofErr w:type="gramEnd"/>
+      <w:r>
+        <w:rPr>
+          <w:rFonts w:ascii="Courier New" w:eastAsia="Times New Roman" w:hAnsi="Courier New" w:cs="Courier New"/>
+          <w:color w:val="FFFFFF"/>
+          <w:sz w:val="24"/>
+          <w:szCs w:val="24"/>
+        </w:rPr>
+        <w:t>xlabel</w:t>
+      </w:r>
+      <w:proofErr w:type="spellEnd"/>
+      <w:r>
+        <w:rPr>
+          <w:rFonts w:ascii="Courier New" w:eastAsia="Times New Roman" w:hAnsi="Courier New" w:cs="Courier New"/>
+          <w:color w:val="DCDCDC"/>
+          <w:sz w:val="24"/>
+          <w:szCs w:val="24"/>
+        </w:rPr>
+        <w:t>)</w:t>
+      </w:r>
+    </w:p>
+    <w:p>
+      <w:pPr>
+        <w:shd w:val="clear" w:color="auto" w:fill="1E1E1E"/>
+        <w:spacing w:after="0" w:line="315" w:lineRule="atLeast"/>
+        <w:rPr>
+          <w:rFonts w:ascii="Courier New" w:eastAsia="Times New Roman" w:hAnsi="Courier New" w:cs="Courier New"/>
+          <w:color w:val="D4D4D4"/>
+          <w:sz w:val="24"/>
+          <w:szCs w:val="24"/>
+        </w:rPr>
+      </w:pPr>
+      <w:r>
+        <w:rPr>
+          <w:rFonts w:ascii="Courier New" w:eastAsia="Times New Roman" w:hAnsi="Courier New" w:cs="Courier New"/>
+          <w:color w:val="D4D4D4"/>
+          <w:sz w:val="24"/>
+          <w:szCs w:val="24"/>
+        </w:rPr>
+        <w:t>  </w:t>
+      </w:r>
+      <w:r>
+        <w:rPr>
+          <w:rFonts w:ascii="Courier New" w:eastAsia="Times New Roman" w:hAnsi="Courier New" w:cs="Courier New"/>
+          <w:color w:val="00C53B"/>
+          <w:sz w:val="24"/>
+          <w:szCs w:val="24"/>
+        </w:rPr>
+        <w:t># </w:t>
+      </w:r>
+      <w:proofErr w:type="gramStart"/>
+      <w:r>
+        <w:rPr>
+          <w:rFonts w:ascii="Courier New" w:eastAsia="Times New Roman" w:hAnsi="Courier New" w:cs="Courier New"/>
+          <w:color w:val="00C53B"/>
+          <w:sz w:val="24"/>
+          <w:szCs w:val="24"/>
+        </w:rPr>
+        <w:t>Set</w:t>
+      </w:r>
+      <w:proofErr w:type="gramEnd"/>
+      <w:r>
+        <w:rPr>
+          <w:rFonts w:ascii="Courier New" w:eastAsia="Times New Roman" w:hAnsi="Courier New" w:cs="Courier New"/>
+          <w:color w:val="00C53B"/>
+          <w:sz w:val="24"/>
+          <w:szCs w:val="24"/>
+        </w:rPr>
+        <w:t> the y-axis label</w:t>
+      </w:r>
+    </w:p>
+    <w:p>
+      <w:pPr>
+        <w:shd w:val="clear" w:color="auto" w:fill="1E1E1E"/>
+        <w:spacing w:after="0" w:line="315" w:lineRule="atLeast"/>
+        <w:rPr>
+          <w:rFonts w:ascii="Courier New" w:eastAsia="Times New Roman" w:hAnsi="Courier New" w:cs="Courier New"/>
+          <w:color w:val="D4D4D4"/>
+          <w:sz w:val="24"/>
+          <w:szCs w:val="24"/>
+        </w:rPr>
+      </w:pPr>
+      <w:r>
+        <w:rPr>
+          <w:rFonts w:ascii="Courier New" w:eastAsia="Times New Roman" w:hAnsi="Courier New" w:cs="Courier New"/>
+          <w:color w:val="D4D4D4"/>
+          <w:sz w:val="24"/>
+          <w:szCs w:val="24"/>
+        </w:rPr>
+        <w:t>  </w:t>
+      </w:r>
+      <w:proofErr w:type="spellStart"/>
+      <w:r>
+        <w:rPr>
+          <w:rFonts w:ascii="Courier New" w:eastAsia="Times New Roman" w:hAnsi="Courier New" w:cs="Courier New"/>
+          <w:color w:val="FFFFFF"/>
+          <w:sz w:val="24"/>
+          <w:szCs w:val="24"/>
+        </w:rPr>
+        <w:t>axes</w:t>
+      </w:r>
+      <w:r>
+        <w:rPr>
+          <w:rFonts w:ascii="Courier New" w:eastAsia="Times New Roman" w:hAnsi="Courier New" w:cs="Courier New"/>
+          <w:color w:val="D4D4D4"/>
+          <w:sz w:val="24"/>
+          <w:szCs w:val="24"/>
+        </w:rPr>
+        <w:t>.</w:t>
+      </w:r>
+      <w:r>
+        <w:rPr>
+          <w:rFonts w:ascii="Courier New" w:eastAsia="Times New Roman" w:hAnsi="Courier New" w:cs="Courier New"/>
+          <w:color w:val="FFFFFF"/>
+          <w:sz w:val="24"/>
+          <w:szCs w:val="24"/>
+        </w:rPr>
+        <w:t>set_</w:t>
+      </w:r>
+      <w:proofErr w:type="gramStart"/>
+      <w:r>
+        <w:rPr>
+          <w:rFonts w:ascii="Courier New" w:eastAsia="Times New Roman" w:hAnsi="Courier New" w:cs="Courier New"/>
+          <w:color w:val="FFFFFF"/>
+          <w:sz w:val="24"/>
+          <w:szCs w:val="24"/>
+        </w:rPr>
+        <w:t>ylabel</w:t>
+      </w:r>
+      <w:proofErr w:type="spellEnd"/>
+      <w:r>
+        <w:rPr>
+          <w:rFonts w:ascii="Courier New" w:eastAsia="Times New Roman" w:hAnsi="Courier New" w:cs="Courier New"/>
+          <w:color w:val="DCDCDC"/>
+          <w:sz w:val="24"/>
+          <w:szCs w:val="24"/>
+        </w:rPr>
+        <w:t>(</w:t>
+      </w:r>
+      <w:proofErr w:type="spellStart"/>
+      <w:proofErr w:type="gramEnd"/>
+      <w:r>
+        <w:rPr>
+          <w:rFonts w:ascii="Courier New" w:eastAsia="Times New Roman" w:hAnsi="Courier New" w:cs="Courier New"/>
+          <w:color w:val="FFFFFF"/>
+          <w:sz w:val="24"/>
+          <w:szCs w:val="24"/>
+        </w:rPr>
+        <w:t>ylabel</w:t>
+      </w:r>
+      <w:proofErr w:type="spellEnd"/>
+      <w:r>
+        <w:rPr>
+          <w:rFonts w:ascii="Courier New" w:eastAsia="Times New Roman" w:hAnsi="Courier New" w:cs="Courier New"/>
+          <w:color w:val="DCDCDC"/>
+          <w:sz w:val="24"/>
+          <w:szCs w:val="24"/>
+        </w:rPr>
+        <w:t>,</w:t>
+      </w:r>
+      <w:r>
+        <w:rPr>
+          <w:rFonts w:ascii="Courier New" w:eastAsia="Times New Roman" w:hAnsi="Courier New" w:cs="Courier New"/>
+          <w:color w:val="D4D4D4"/>
+          <w:sz w:val="24"/>
+          <w:szCs w:val="24"/>
+        </w:rPr>
+        <w:t> </w:t>
+      </w:r>
+      <w:r>
+        <w:rPr>
+          <w:rFonts w:ascii="Courier New" w:eastAsia="Times New Roman" w:hAnsi="Courier New" w:cs="Courier New"/>
+          <w:color w:val="FFFFFF"/>
+          <w:sz w:val="24"/>
+          <w:szCs w:val="24"/>
+        </w:rPr>
+        <w:t>color</w:t>
+      </w:r>
+      <w:r>
+        <w:rPr>
+          <w:rFonts w:ascii="Courier New" w:eastAsia="Times New Roman" w:hAnsi="Courier New" w:cs="Courier New"/>
+          <w:color w:val="D4D4D4"/>
+          <w:sz w:val="24"/>
+          <w:szCs w:val="24"/>
+        </w:rPr>
+        <w:t>=</w:t>
+      </w:r>
+      <w:r>
+        <w:rPr>
+          <w:rFonts w:ascii="Courier New" w:eastAsia="Times New Roman" w:hAnsi="Courier New" w:cs="Courier New"/>
+          <w:color w:val="FFFFFF"/>
+          <w:sz w:val="24"/>
+          <w:szCs w:val="24"/>
+        </w:rPr>
+        <w:t>color</w:t>
+      </w:r>
+      <w:r>
+        <w:rPr>
+          <w:rFonts w:ascii="Courier New" w:eastAsia="Times New Roman" w:hAnsi="Courier New" w:cs="Courier New"/>
+          <w:color w:val="DCDCDC"/>
+          <w:sz w:val="24"/>
+          <w:szCs w:val="24"/>
+        </w:rPr>
+        <w:t>)</w:t>
+      </w:r>
+    </w:p>
+    <w:p>
+      <w:pPr>
+        <w:shd w:val="clear" w:color="auto" w:fill="1E1E1E"/>
+        <w:spacing w:after="0" w:line="315" w:lineRule="atLeast"/>
+        <w:rPr>
+          <w:rFonts w:ascii="Courier New" w:eastAsia="Times New Roman" w:hAnsi="Courier New" w:cs="Courier New"/>
+          <w:color w:val="D4D4D4"/>
+          <w:sz w:val="24"/>
+          <w:szCs w:val="24"/>
+        </w:rPr>
+      </w:pPr>
+      <w:r>
+        <w:rPr>
+          <w:rFonts w:ascii="Courier New" w:eastAsia="Times New Roman" w:hAnsi="Courier New" w:cs="Courier New"/>
+          <w:color w:val="D4D4D4"/>
+          <w:sz w:val="24"/>
+          <w:szCs w:val="24"/>
+        </w:rPr>
+        <w:t>  </w:t>
+      </w:r>
+      <w:r>
+        <w:rPr>
+          <w:rFonts w:ascii="Courier New" w:eastAsia="Times New Roman" w:hAnsi="Courier New" w:cs="Courier New"/>
+          <w:color w:val="00C53B"/>
+          <w:sz w:val="24"/>
+          <w:szCs w:val="24"/>
+        </w:rPr>
+        <w:t># </w:t>
+      </w:r>
+      <w:proofErr w:type="gramStart"/>
+      <w:r>
+        <w:rPr>
+          <w:rFonts w:ascii="Courier New" w:eastAsia="Times New Roman" w:hAnsi="Courier New" w:cs="Courier New"/>
+          <w:color w:val="00C53B"/>
+          <w:sz w:val="24"/>
+          <w:szCs w:val="24"/>
+        </w:rPr>
+        <w:t>Set</w:t>
+      </w:r>
+      <w:proofErr w:type="gramEnd"/>
+      <w:r>
+        <w:rPr>
+          <w:rFonts w:ascii="Courier New" w:eastAsia="Times New Roman" w:hAnsi="Courier New" w:cs="Courier New"/>
+          <w:color w:val="00C53B"/>
+          <w:sz w:val="24"/>
+          <w:szCs w:val="24"/>
+        </w:rPr>
+        <w:t> the colors tick </w:t>
+      </w:r>
+      <w:proofErr w:type="spellStart"/>
+      <w:r>
+        <w:rPr>
+          <w:rFonts w:ascii="Courier New" w:eastAsia="Times New Roman" w:hAnsi="Courier New" w:cs="Courier New"/>
+          <w:color w:val="00C53B"/>
+          <w:sz w:val="24"/>
+          <w:szCs w:val="24"/>
+        </w:rPr>
+        <w:t>params</w:t>
+      </w:r>
+      <w:proofErr w:type="spellEnd"/>
+      <w:r>
+        <w:rPr>
+          <w:rFonts w:ascii="Courier New" w:eastAsia="Times New Roman" w:hAnsi="Courier New" w:cs="Courier New"/>
+          <w:color w:val="00C53B"/>
+          <w:sz w:val="24"/>
+          <w:szCs w:val="24"/>
+        </w:rPr>
+        <w:t> for y-axis</w:t>
+      </w:r>
+    </w:p>
+    <w:p>
+      <w:pPr>
+        <w:shd w:val="clear" w:color="auto" w:fill="1E1E1E"/>
+        <w:spacing w:after="0" w:line="315" w:lineRule="atLeast"/>
+        <w:rPr>
+          <w:rFonts w:ascii="Courier New" w:eastAsia="Times New Roman" w:hAnsi="Courier New" w:cs="Courier New"/>
+          <w:color w:val="D4D4D4"/>
+          <w:sz w:val="24"/>
+          <w:szCs w:val="24"/>
+        </w:rPr>
+      </w:pPr>
+      <w:r>
+        <w:rPr>
+          <w:rFonts w:ascii="Courier New" w:eastAsia="Times New Roman" w:hAnsi="Courier New" w:cs="Courier New"/>
+          <w:color w:val="D4D4D4"/>
+          <w:sz w:val="24"/>
+          <w:szCs w:val="24"/>
+        </w:rPr>
+        <w:t>  </w:t>
+      </w:r>
+      <w:proofErr w:type="spellStart"/>
+      <w:r>
+        <w:rPr>
+          <w:rFonts w:ascii="Courier New" w:eastAsia="Times New Roman" w:hAnsi="Courier New" w:cs="Courier New"/>
+          <w:color w:val="FFFFFF"/>
+          <w:sz w:val="24"/>
+          <w:szCs w:val="24"/>
+        </w:rPr>
+        <w:t>axes</w:t>
+      </w:r>
+      <w:r>
+        <w:rPr>
+          <w:rFonts w:ascii="Courier New" w:eastAsia="Times New Roman" w:hAnsi="Courier New" w:cs="Courier New"/>
+          <w:color w:val="D4D4D4"/>
+          <w:sz w:val="24"/>
+          <w:szCs w:val="24"/>
+        </w:rPr>
+        <w:t>.</w:t>
+      </w:r>
+      <w:r>
+        <w:rPr>
+          <w:rFonts w:ascii="Courier New" w:eastAsia="Times New Roman" w:hAnsi="Courier New" w:cs="Courier New"/>
+          <w:color w:val="FFFFFF"/>
+          <w:sz w:val="24"/>
+          <w:szCs w:val="24"/>
+        </w:rPr>
+        <w:t>tick_</w:t>
+      </w:r>
+      <w:proofErr w:type="gramStart"/>
+      <w:r>
+        <w:rPr>
+          <w:rFonts w:ascii="Courier New" w:eastAsia="Times New Roman" w:hAnsi="Courier New" w:cs="Courier New"/>
+          <w:color w:val="FFFFFF"/>
+          <w:sz w:val="24"/>
+          <w:szCs w:val="24"/>
+        </w:rPr>
+        <w:t>params</w:t>
+      </w:r>
+      <w:proofErr w:type="spellEnd"/>
+      <w:r>
+        <w:rPr>
+          <w:rFonts w:ascii="Courier New" w:eastAsia="Times New Roman" w:hAnsi="Courier New" w:cs="Courier New"/>
+          <w:color w:val="DCDCDC"/>
+          <w:sz w:val="24"/>
+          <w:szCs w:val="24"/>
+        </w:rPr>
+        <w:t>(</w:t>
+      </w:r>
+      <w:proofErr w:type="gramEnd"/>
+      <w:r>
+        <w:rPr>
+          <w:rFonts w:ascii="Courier New" w:eastAsia="Times New Roman" w:hAnsi="Courier New" w:cs="Courier New"/>
+          <w:color w:val="DC4D8B"/>
+          <w:sz w:val="24"/>
+          <w:szCs w:val="24"/>
+        </w:rPr>
+        <w:t>'y'</w:t>
+      </w:r>
+      <w:r>
+        <w:rPr>
+          <w:rFonts w:ascii="Courier New" w:eastAsia="Times New Roman" w:hAnsi="Courier New" w:cs="Courier New"/>
+          <w:color w:val="DCDCDC"/>
+          <w:sz w:val="24"/>
+          <w:szCs w:val="24"/>
+        </w:rPr>
+        <w:t>,</w:t>
+      </w:r>
+      <w:r>
+        <w:rPr>
+          <w:rFonts w:ascii="Courier New" w:eastAsia="Times New Roman" w:hAnsi="Courier New" w:cs="Courier New"/>
+          <w:color w:val="D4D4D4"/>
+          <w:sz w:val="24"/>
+          <w:szCs w:val="24"/>
+        </w:rPr>
+        <w:t> </w:t>
+      </w:r>
+      <w:r>
+        <w:rPr>
+          <w:rFonts w:ascii="Courier New" w:eastAsia="Times New Roman" w:hAnsi="Courier New" w:cs="Courier New"/>
+          <w:color w:val="FFFFFF"/>
+          <w:sz w:val="24"/>
+          <w:szCs w:val="24"/>
+        </w:rPr>
+        <w:t>colors</w:t>
+      </w:r>
+      <w:r>
+        <w:rPr>
+          <w:rFonts w:ascii="Courier New" w:eastAsia="Times New Roman" w:hAnsi="Courier New" w:cs="Courier New"/>
+          <w:color w:val="D4D4D4"/>
+          <w:sz w:val="24"/>
+          <w:szCs w:val="24"/>
+        </w:rPr>
+        <w:t>=</w:t>
+      </w:r>
+      <w:r>
+        <w:rPr>
+          <w:rFonts w:ascii="Courier New" w:eastAsia="Times New Roman" w:hAnsi="Courier New" w:cs="Courier New"/>
+          <w:color w:val="FFFFFF"/>
+          <w:sz w:val="24"/>
+          <w:szCs w:val="24"/>
+        </w:rPr>
+        <w:t>color</w:t>
+      </w:r>
+      <w:r>
+        <w:rPr>
+          <w:rFonts w:ascii="Courier New" w:eastAsia="Times New Roman" w:hAnsi="Courier New" w:cs="Courier New"/>
+          <w:color w:val="DCDCDC"/>
+          <w:sz w:val="24"/>
+          <w:szCs w:val="24"/>
+        </w:rPr>
+        <w:t>)</w:t>
+      </w:r>
+    </w:p>
+    <w:p>
       <w:bookmarkStart w:id="0" w:name="_GoBack"/>
       <w:bookmarkEnd w:id="0"/>
     </w:p>
@@ -48098,9 +49773,9 @@
     </w:lvl>
   </w:abstractNum>
   <w:abstractNum w:abstractNumId="22">
-    <w:nsid w:val="487319D7"/>
+    <w:nsid w:val="484951EB"/>
     <w:multiLevelType w:val="multilevel"/>
-    <w:tmpl w:val="F64EADF6"/>
+    <w:tmpl w:val="CA58472C"/>
     <w:lvl w:ilvl="0">
       <w:start w:val="1"/>
       <w:numFmt w:val="bullet"/>
@@ -48247,9 +49922,9 @@
     </w:lvl>
   </w:abstractNum>
   <w:abstractNum w:abstractNumId="23">
-    <w:nsid w:val="48856437"/>
+    <w:nsid w:val="487319D7"/>
     <w:multiLevelType w:val="multilevel"/>
-    <w:tmpl w:val="DE365262"/>
+    <w:tmpl w:val="F64EADF6"/>
     <w:lvl w:ilvl="0">
       <w:start w:val="1"/>
       <w:numFmt w:val="bullet"/>
@@ -48396,9 +50071,9 @@
     </w:lvl>
   </w:abstractNum>
   <w:abstractNum w:abstractNumId="24">
-    <w:nsid w:val="4A9F72F4"/>
+    <w:nsid w:val="48856437"/>
     <w:multiLevelType w:val="multilevel"/>
-    <w:tmpl w:val="821865E2"/>
+    <w:tmpl w:val="DE365262"/>
     <w:lvl w:ilvl="0">
       <w:start w:val="1"/>
       <w:numFmt w:val="bullet"/>
@@ -48545,9 +50220,9 @@
     </w:lvl>
   </w:abstractNum>
   <w:abstractNum w:abstractNumId="25">
-    <w:nsid w:val="4E863A85"/>
+    <w:nsid w:val="4A9F72F4"/>
     <w:multiLevelType w:val="multilevel"/>
-    <w:tmpl w:val="96EC6618"/>
+    <w:tmpl w:val="821865E2"/>
     <w:lvl w:ilvl="0">
       <w:start w:val="1"/>
       <w:numFmt w:val="bullet"/>
@@ -48694,9 +50369,9 @@
     </w:lvl>
   </w:abstractNum>
   <w:abstractNum w:abstractNumId="26">
-    <w:nsid w:val="50551A13"/>
+    <w:nsid w:val="4E863A85"/>
     <w:multiLevelType w:val="multilevel"/>
-    <w:tmpl w:val="E1529F06"/>
+    <w:tmpl w:val="96EC6618"/>
     <w:lvl w:ilvl="0">
       <w:start w:val="1"/>
       <w:numFmt w:val="bullet"/>
@@ -48843,6 +50518,155 @@
     </w:lvl>
   </w:abstractNum>
   <w:abstractNum w:abstractNumId="27">
+    <w:nsid w:val="50551A13"/>
+    <w:multiLevelType w:val="multilevel"/>
+    <w:tmpl w:val="E1529F06"/>
+    <w:lvl w:ilvl="0">
+      <w:start w:val="1"/>
+      <w:numFmt w:val="bullet"/>
+      <w:lvlText w:val=""/>
+      <w:lvlJc w:val="left"/>
+      <w:pPr>
+        <w:tabs>
+          <w:tab w:val="num" w:pos="720"/>
+        </w:tabs>
+        <w:ind w:left="720" w:hanging="360"/>
+      </w:pPr>
+      <w:rPr>
+        <w:rFonts w:ascii="Symbol" w:hAnsi="Symbol" w:hint="default"/>
+        <w:sz w:val="20"/>
+      </w:rPr>
+    </w:lvl>
+    <w:lvl w:ilvl="1" w:tentative="1">
+      <w:start w:val="1"/>
+      <w:numFmt w:val="bullet"/>
+      <w:lvlText w:val="o"/>
+      <w:lvlJc w:val="left"/>
+      <w:pPr>
+        <w:tabs>
+          <w:tab w:val="num" w:pos="1440"/>
+        </w:tabs>
+        <w:ind w:left="1440" w:hanging="360"/>
+      </w:pPr>
+      <w:rPr>
+        <w:rFonts w:ascii="Courier New" w:hAnsi="Courier New" w:hint="default"/>
+        <w:sz w:val="20"/>
+      </w:rPr>
+    </w:lvl>
+    <w:lvl w:ilvl="2" w:tentative="1">
+      <w:start w:val="1"/>
+      <w:numFmt w:val="bullet"/>
+      <w:lvlText w:val=""/>
+      <w:lvlJc w:val="left"/>
+      <w:pPr>
+        <w:tabs>
+          <w:tab w:val="num" w:pos="2160"/>
+        </w:tabs>
+        <w:ind w:left="2160" w:hanging="360"/>
+      </w:pPr>
+      <w:rPr>
+        <w:rFonts w:ascii="Wingdings" w:hAnsi="Wingdings" w:hint="default"/>
+        <w:sz w:val="20"/>
+      </w:rPr>
+    </w:lvl>
+    <w:lvl w:ilvl="3" w:tentative="1">
+      <w:start w:val="1"/>
+      <w:numFmt w:val="bullet"/>
+      <w:lvlText w:val=""/>
+      <w:lvlJc w:val="left"/>
+      <w:pPr>
+        <w:tabs>
+          <w:tab w:val="num" w:pos="2880"/>
+        </w:tabs>
+        <w:ind w:left="2880" w:hanging="360"/>
+      </w:pPr>
+      <w:rPr>
+        <w:rFonts w:ascii="Wingdings" w:hAnsi="Wingdings" w:hint="default"/>
+        <w:sz w:val="20"/>
+      </w:rPr>
+    </w:lvl>
+    <w:lvl w:ilvl="4" w:tentative="1">
+      <w:start w:val="1"/>
+      <w:numFmt w:val="bullet"/>
+      <w:lvlText w:val=""/>
+      <w:lvlJc w:val="left"/>
+      <w:pPr>
+        <w:tabs>
+          <w:tab w:val="num" w:pos="3600"/>
+        </w:tabs>
+        <w:ind w:left="3600" w:hanging="360"/>
+      </w:pPr>
+      <w:rPr>
+        <w:rFonts w:ascii="Wingdings" w:hAnsi="Wingdings" w:hint="default"/>
+        <w:sz w:val="20"/>
+      </w:rPr>
+    </w:lvl>
+    <w:lvl w:ilvl="5" w:tentative="1">
+      <w:start w:val="1"/>
+      <w:numFmt w:val="bullet"/>
+      <w:lvlText w:val=""/>
+      <w:lvlJc w:val="left"/>
+      <w:pPr>
+        <w:tabs>
+          <w:tab w:val="num" w:pos="4320"/>
+        </w:tabs>
+        <w:ind w:left="4320" w:hanging="360"/>
+      </w:pPr>
+      <w:rPr>
+        <w:rFonts w:ascii="Wingdings" w:hAnsi="Wingdings" w:hint="default"/>
+        <w:sz w:val="20"/>
+      </w:rPr>
+    </w:lvl>
+    <w:lvl w:ilvl="6" w:tentative="1">
+      <w:start w:val="1"/>
+      <w:numFmt w:val="bullet"/>
+      <w:lvlText w:val=""/>
+      <w:lvlJc w:val="left"/>
+      <w:pPr>
+        <w:tabs>
+          <w:tab w:val="num" w:pos="5040"/>
+        </w:tabs>
+        <w:ind w:left="5040" w:hanging="360"/>
+      </w:pPr>
+      <w:rPr>
+        <w:rFonts w:ascii="Wingdings" w:hAnsi="Wingdings" w:hint="default"/>
+        <w:sz w:val="20"/>
+      </w:rPr>
+    </w:lvl>
+    <w:lvl w:ilvl="7" w:tentative="1">
+      <w:start w:val="1"/>
+      <w:numFmt w:val="bullet"/>
+      <w:lvlText w:val=""/>
+      <w:lvlJc w:val="left"/>
+      <w:pPr>
+        <w:tabs>
+          <w:tab w:val="num" w:pos="5760"/>
+        </w:tabs>
+        <w:ind w:left="5760" w:hanging="360"/>
+      </w:pPr>
+      <w:rPr>
+        <w:rFonts w:ascii="Wingdings" w:hAnsi="Wingdings" w:hint="default"/>
+        <w:sz w:val="20"/>
+      </w:rPr>
+    </w:lvl>
+    <w:lvl w:ilvl="8" w:tentative="1">
+      <w:start w:val="1"/>
+      <w:numFmt w:val="bullet"/>
+      <w:lvlText w:val=""/>
+      <w:lvlJc w:val="left"/>
+      <w:pPr>
+        <w:tabs>
+          <w:tab w:val="num" w:pos="6480"/>
+        </w:tabs>
+        <w:ind w:left="6480" w:hanging="360"/>
+      </w:pPr>
+      <w:rPr>
+        <w:rFonts w:ascii="Wingdings" w:hAnsi="Wingdings" w:hint="default"/>
+        <w:sz w:val="20"/>
+      </w:rPr>
+    </w:lvl>
+  </w:abstractNum>
+  <w:abstractNum w:abstractNumId="28">
     <w:nsid w:val="526B1B8E"/>
     <w:multiLevelType w:val="multilevel"/>
     <w:tmpl w:val="7E9A7D0A"/>
@@ -48991,7 +50815,7 @@
       </w:rPr>
     </w:lvl>
   </w:abstractNum>
-  <w:abstractNum w:abstractNumId="28">
+  <w:abstractNum w:abstractNumId="29">
     <w:nsid w:val="5BC67412"/>
     <w:multiLevelType w:val="multilevel"/>
     <w:tmpl w:val="48D2FB8C"/>
@@ -49140,7 +50964,7 @@
       </w:rPr>
     </w:lvl>
   </w:abstractNum>
-  <w:abstractNum w:abstractNumId="29">
+  <w:abstractNum w:abstractNumId="30">
     <w:nsid w:val="5F2858EE"/>
     <w:multiLevelType w:val="multilevel"/>
     <w:tmpl w:val="E9C4BE40"/>
@@ -49289,7 +51113,7 @@
       </w:rPr>
     </w:lvl>
   </w:abstractNum>
-  <w:abstractNum w:abstractNumId="30">
+  <w:abstractNum w:abstractNumId="31">
     <w:nsid w:val="61A12524"/>
     <w:multiLevelType w:val="multilevel"/>
     <w:tmpl w:val="00B456E0"/>
@@ -49438,7 +51262,7 @@
       </w:rPr>
     </w:lvl>
   </w:abstractNum>
-  <w:abstractNum w:abstractNumId="31">
+  <w:abstractNum w:abstractNumId="32">
     <w:nsid w:val="62FB14CB"/>
     <w:multiLevelType w:val="multilevel"/>
     <w:tmpl w:val="AF328E6E"/>
@@ -49587,7 +51411,7 @@
       </w:rPr>
     </w:lvl>
   </w:abstractNum>
-  <w:abstractNum w:abstractNumId="32">
+  <w:abstractNum w:abstractNumId="33">
     <w:nsid w:val="651E6E96"/>
     <w:multiLevelType w:val="multilevel"/>
     <w:tmpl w:val="66D2DE0E"/>
@@ -49736,7 +51560,7 @@
       </w:rPr>
     </w:lvl>
   </w:abstractNum>
-  <w:abstractNum w:abstractNumId="33">
+  <w:abstractNum w:abstractNumId="34">
     <w:nsid w:val="67E16AF1"/>
     <w:multiLevelType w:val="multilevel"/>
     <w:tmpl w:val="C7CC6798"/>
@@ -49885,7 +51709,7 @@
       </w:rPr>
     </w:lvl>
   </w:abstractNum>
-  <w:abstractNum w:abstractNumId="34">
+  <w:abstractNum w:abstractNumId="35">
     <w:nsid w:val="6C221059"/>
     <w:multiLevelType w:val="multilevel"/>
     <w:tmpl w:val="AB6496D6"/>
@@ -50034,7 +51858,7 @@
       </w:rPr>
     </w:lvl>
   </w:abstractNum>
-  <w:abstractNum w:abstractNumId="35">
+  <w:abstractNum w:abstractNumId="36">
     <w:nsid w:val="709B497C"/>
     <w:multiLevelType w:val="multilevel"/>
     <w:tmpl w:val="CB08A0F0"/>
@@ -50183,7 +52007,7 @@
       </w:rPr>
     </w:lvl>
   </w:abstractNum>
-  <w:abstractNum w:abstractNumId="36">
+  <w:abstractNum w:abstractNumId="37">
     <w:nsid w:val="712143EF"/>
     <w:multiLevelType w:val="multilevel"/>
     <w:tmpl w:val="CC52038A"/>
@@ -50332,7 +52156,7 @@
       </w:rPr>
     </w:lvl>
   </w:abstractNum>
-  <w:abstractNum w:abstractNumId="37">
+  <w:abstractNum w:abstractNumId="38">
     <w:nsid w:val="75242FB3"/>
     <w:multiLevelType w:val="multilevel"/>
     <w:tmpl w:val="248A3392"/>
@@ -50481,7 +52305,7 @@
       </w:rPr>
     </w:lvl>
   </w:abstractNum>
-  <w:abstractNum w:abstractNumId="38">
+  <w:abstractNum w:abstractNumId="39">
     <w:nsid w:val="765E38D7"/>
     <w:multiLevelType w:val="multilevel"/>
     <w:tmpl w:val="97ECC73C"/>
@@ -50630,7 +52454,7 @@
       </w:rPr>
     </w:lvl>
   </w:abstractNum>
-  <w:abstractNum w:abstractNumId="39">
+  <w:abstractNum w:abstractNumId="40">
     <w:nsid w:val="76F02ED2"/>
     <w:multiLevelType w:val="multilevel"/>
     <w:tmpl w:val="C9A8C49A"/>
@@ -50779,7 +52603,7 @@
       </w:rPr>
     </w:lvl>
   </w:abstractNum>
-  <w:abstractNum w:abstractNumId="40">
+  <w:abstractNum w:abstractNumId="41">
     <w:nsid w:val="776B04E1"/>
     <w:multiLevelType w:val="multilevel"/>
     <w:tmpl w:val="D29425E2"/>
@@ -50928,7 +52752,7 @@
       </w:rPr>
     </w:lvl>
   </w:abstractNum>
-  <w:abstractNum w:abstractNumId="41">
+  <w:abstractNum w:abstractNumId="42">
     <w:nsid w:val="78220DFE"/>
     <w:multiLevelType w:val="multilevel"/>
     <w:tmpl w:val="DC6A5B04"/>
@@ -51077,7 +52901,7 @@
       </w:rPr>
     </w:lvl>
   </w:abstractNum>
-  <w:abstractNum w:abstractNumId="42">
+  <w:abstractNum w:abstractNumId="43">
     <w:nsid w:val="784E0FBA"/>
     <w:multiLevelType w:val="multilevel"/>
     <w:tmpl w:val="ED3E1AEA"/>
@@ -51226,7 +53050,7 @@
       </w:rPr>
     </w:lvl>
   </w:abstractNum>
-  <w:abstractNum w:abstractNumId="43">
+  <w:abstractNum w:abstractNumId="44">
     <w:nsid w:val="79895AEA"/>
     <w:multiLevelType w:val="multilevel"/>
     <w:tmpl w:val="0AF00A58"/>
@@ -51375,7 +53199,7 @@
       </w:rPr>
     </w:lvl>
   </w:abstractNum>
-  <w:abstractNum w:abstractNumId="44">
+  <w:abstractNum w:abstractNumId="45">
     <w:nsid w:val="7F71635A"/>
     <w:multiLevelType w:val="multilevel"/>
     <w:tmpl w:val="95AC89E6"/>
@@ -51525,7 +53349,7 @@
     </w:lvl>
   </w:abstractNum>
   <w:num w:numId="1">
-    <w:abstractNumId w:val="31"/>
+    <w:abstractNumId w:val="32"/>
   </w:num>
   <w:num w:numId="2">
     <w:abstractNumId w:val="12"/>
@@ -51534,25 +53358,25 @@
     <w:abstractNumId w:val="15"/>
   </w:num>
   <w:num w:numId="4">
-    <w:abstractNumId w:val="44"/>
+    <w:abstractNumId w:val="45"/>
   </w:num>
   <w:num w:numId="5">
     <w:abstractNumId w:val="6"/>
   </w:num>
   <w:num w:numId="6">
-    <w:abstractNumId w:val="24"/>
+    <w:abstractNumId w:val="25"/>
   </w:num>
   <w:num w:numId="7">
-    <w:abstractNumId w:val="35"/>
+    <w:abstractNumId w:val="36"/>
   </w:num>
   <w:num w:numId="8">
     <w:abstractNumId w:val="21"/>
   </w:num>
   <w:num w:numId="9">
-    <w:abstractNumId w:val="27"/>
+    <w:abstractNumId w:val="28"/>
   </w:num>
   <w:num w:numId="10">
-    <w:abstractNumId w:val="37"/>
+    <w:abstractNumId w:val="38"/>
   </w:num>
   <w:num w:numId="11">
     <w:abstractNumId w:val="16"/>
@@ -51561,7 +53385,7 @@
     <w:abstractNumId w:val="2"/>
   </w:num>
   <w:num w:numId="13">
-    <w:abstractNumId w:val="29"/>
+    <w:abstractNumId w:val="30"/>
   </w:num>
   <w:num w:numId="14">
     <w:abstractNumId w:val="8"/>
@@ -51573,10 +53397,10 @@
     <w:abstractNumId w:val="19"/>
   </w:num>
   <w:num w:numId="17">
-    <w:abstractNumId w:val="33"/>
+    <w:abstractNumId w:val="34"/>
   </w:num>
   <w:num w:numId="18">
-    <w:abstractNumId w:val="23"/>
+    <w:abstractNumId w:val="24"/>
   </w:num>
   <w:num w:numId="19">
     <w:abstractNumId w:val="20"/>
@@ -51585,19 +53409,19 @@
     <w:abstractNumId w:val="5"/>
   </w:num>
   <w:num w:numId="21">
-    <w:abstractNumId w:val="43"/>
+    <w:abstractNumId w:val="44"/>
   </w:num>
   <w:num w:numId="22">
-    <w:abstractNumId w:val="28"/>
+    <w:abstractNumId w:val="29"/>
   </w:num>
   <w:num w:numId="23">
-    <w:abstractNumId w:val="34"/>
+    <w:abstractNumId w:val="35"/>
   </w:num>
   <w:num w:numId="24">
     <w:abstractNumId w:val="13"/>
   </w:num>
   <w:num w:numId="25">
-    <w:abstractNumId w:val="39"/>
+    <w:abstractNumId w:val="40"/>
   </w:num>
   <w:num w:numId="26">
     <w:abstractNumId w:val="4"/>
@@ -51609,13 +53433,13 @@
     <w:abstractNumId w:val="14"/>
   </w:num>
   <w:num w:numId="29">
-    <w:abstractNumId w:val="22"/>
+    <w:abstractNumId w:val="23"/>
   </w:num>
   <w:num w:numId="30">
-    <w:abstractNumId w:val="36"/>
+    <w:abstractNumId w:val="37"/>
   </w:num>
   <w:num w:numId="31">
-    <w:abstractNumId w:val="26"/>
+    <w:abstractNumId w:val="27"/>
   </w:num>
   <w:num w:numId="32">
     <w:abstractNumId w:val="10"/>
@@ -51624,31 +53448,31 @@
     <w:abstractNumId w:val="1"/>
   </w:num>
   <w:num w:numId="34">
-    <w:abstractNumId w:val="32"/>
+    <w:abstractNumId w:val="33"/>
   </w:num>
   <w:num w:numId="35">
-    <w:abstractNumId w:val="30"/>
+    <w:abstractNumId w:val="31"/>
   </w:num>
   <w:num w:numId="36">
-    <w:abstractNumId w:val="40"/>
+    <w:abstractNumId w:val="41"/>
   </w:num>
   <w:num w:numId="37">
-    <w:abstractNumId w:val="42"/>
+    <w:abstractNumId w:val="43"/>
   </w:num>
   <w:num w:numId="38">
-    <w:abstractNumId w:val="41"/>
+    <w:abstractNumId w:val="42"/>
   </w:num>
   <w:num w:numId="39">
     <w:abstractNumId w:val="0"/>
   </w:num>
   <w:num w:numId="40">
-    <w:abstractNumId w:val="38"/>
+    <w:abstractNumId w:val="39"/>
   </w:num>
   <w:num w:numId="41">
     <w:abstractNumId w:val="7"/>
   </w:num>
   <w:num w:numId="42">
-    <w:abstractNumId w:val="25"/>
+    <w:abstractNumId w:val="26"/>
   </w:num>
   <w:num w:numId="43">
     <w:abstractNumId w:val="18"/>
@@ -51658,6 +53482,9 @@
   </w:num>
   <w:num w:numId="45">
     <w:abstractNumId w:val="3"/>
+  </w:num>
+  <w:num w:numId="46">
+    <w:abstractNumId w:val="22"/>
   </w:num>
 </w:numbering>
 </file>

</xml_diff>